<commit_message>
4-19-22: updated task list
</commit_message>
<xml_diff>
--- a/cfl-automation.docx
+++ b/cfl-automation.docx
@@ -1838,6 +1838,7 @@
       <w:r>
         <w:rPr>
           <w:rFonts w:ascii="Times New Roman" w:hAnsi="Times New Roman" w:cs="Times New Roman"/>
+          <w:noProof/>
           <w:sz w:val="24"/>
           <w:szCs w:val="24"/>
         </w:rPr>
@@ -1904,15 +1905,7 @@
           <w:sz w:val="24"/>
           <w:szCs w:val="24"/>
         </w:rPr>
-        <w:t xml:space="preserve">Excel </w:t>
-      </w:r>
-      <w:r>
-        <w:rPr>
-          <w:rFonts w:ascii="Times New Roman" w:hAnsi="Times New Roman" w:cs="Times New Roman"/>
-          <w:sz w:val="24"/>
-          <w:szCs w:val="24"/>
-        </w:rPr>
-        <w:t>(</w:t>
+        <w:t>Excel (</w:t>
       </w:r>
       <w:r>
         <w:rPr>
@@ -1930,15 +1923,7 @@
           <w:sz w:val="24"/>
           <w:szCs w:val="24"/>
         </w:rPr>
-        <w:t xml:space="preserve">) </w:t>
-      </w:r>
-      <w:r>
-        <w:rPr>
-          <w:rFonts w:ascii="Times New Roman" w:hAnsi="Times New Roman" w:cs="Times New Roman"/>
-          <w:sz w:val="24"/>
-          <w:szCs w:val="24"/>
-        </w:rPr>
-        <w:t>– contains all information needed to carry out objective</w:t>
+        <w:t>) – contains all information needed to carry out objective</w:t>
       </w:r>
     </w:p>
     <w:p>
@@ -2108,6 +2093,7 @@
       <w:r>
         <w:rPr>
           <w:rFonts w:ascii="Times New Roman" w:hAnsi="Times New Roman" w:cs="Times New Roman"/>
+          <w:noProof/>
           <w:sz w:val="24"/>
           <w:szCs w:val="24"/>
         </w:rPr>
@@ -2241,6 +2227,7 @@
       <w:r>
         <w:rPr>
           <w:rFonts w:ascii="Times New Roman" w:hAnsi="Times New Roman" w:cs="Times New Roman"/>
+          <w:noProof/>
           <w:sz w:val="24"/>
           <w:szCs w:val="24"/>
         </w:rPr>
@@ -2411,6 +2398,7 @@
       <w:r>
         <w:rPr>
           <w:rFonts w:ascii="Times New Roman" w:hAnsi="Times New Roman" w:cs="Times New Roman"/>
+          <w:noProof/>
           <w:sz w:val="24"/>
           <w:szCs w:val="24"/>
         </w:rPr>
@@ -2577,6 +2565,7 @@
           <w:rFonts w:ascii="Times New Roman" w:hAnsi="Times New Roman" w:cs="Times New Roman"/>
           <w:i/>
           <w:iCs/>
+          <w:noProof/>
           <w:sz w:val="24"/>
           <w:szCs w:val="24"/>
         </w:rPr>
@@ -2654,15 +2643,7 @@
           <w:sz w:val="24"/>
           <w:szCs w:val="24"/>
         </w:rPr>
-        <w:t>) –</w:t>
-      </w:r>
-      <w:r>
-        <w:rPr>
-          <w:rFonts w:ascii="Times New Roman" w:hAnsi="Times New Roman" w:cs="Times New Roman"/>
-          <w:sz w:val="24"/>
-          <w:szCs w:val="24"/>
-        </w:rPr>
-        <w:t xml:space="preserve"> Orders that were sent out are now marked as “</w:t>
+        <w:t>) – Orders that were sent out are now marked as “</w:t>
       </w:r>
       <w:r>
         <w:rPr>
@@ -2964,6 +2945,7 @@
           <w:rFonts w:ascii="Times New Roman" w:hAnsi="Times New Roman" w:cs="Times New Roman"/>
           <w:i/>
           <w:iCs/>
+          <w:noProof/>
           <w:sz w:val="24"/>
           <w:szCs w:val="24"/>
         </w:rPr>
@@ -3023,15 +3005,7 @@
           <w:sz w:val="24"/>
           <w:szCs w:val="24"/>
         </w:rPr>
-        <w:t xml:space="preserve">Google Drive – </w:t>
-      </w:r>
-      <w:r>
-        <w:rPr>
-          <w:rFonts w:ascii="Times New Roman" w:hAnsi="Times New Roman" w:cs="Times New Roman"/>
-          <w:sz w:val="24"/>
-          <w:szCs w:val="24"/>
-        </w:rPr>
-        <w:t>order folder permissions are now changed and shared</w:t>
+        <w:t>Google Drive – order folder permissions are now changed and shared</w:t>
       </w:r>
     </w:p>
     <w:p>
@@ -3098,6 +3072,7 @@
           <w:rFonts w:ascii="Times New Roman" w:hAnsi="Times New Roman" w:cs="Times New Roman"/>
           <w:i/>
           <w:iCs/>
+          <w:noProof/>
           <w:sz w:val="24"/>
           <w:szCs w:val="24"/>
         </w:rPr>
@@ -3154,6 +3129,7 @@
           <w:rFonts w:ascii="Times New Roman" w:hAnsi="Times New Roman" w:cs="Times New Roman"/>
           <w:i/>
           <w:iCs/>
+          <w:noProof/>
           <w:sz w:val="24"/>
           <w:szCs w:val="24"/>
         </w:rPr>
@@ -3431,14 +3407,6 @@
       </w:pPr>
     </w:p>
     <w:p>
-      <w:pPr>
-        <w:rPr>
-          <w:rFonts w:ascii="Times New Roman" w:hAnsi="Times New Roman" w:cs="Times New Roman"/>
-          <w:sz w:val="24"/>
-          <w:szCs w:val="24"/>
-          <w:u w:val="single"/>
-        </w:rPr>
-      </w:pPr>
       <w:r>
         <w:rPr>
           <w:rFonts w:ascii="Times New Roman" w:hAnsi="Times New Roman" w:cs="Times New Roman"/>
@@ -3450,6 +3418,27 @@
         </w:rPr>
         <w:lastRenderedPageBreak/>
         <w:t>Code Appendix:</w:t>
+      </w:r>
+      <w:r>
+        <w:rPr>
+          <w:rFonts w:ascii="Times New Roman" w:hAnsi="Times New Roman" w:cs="Times New Roman"/>
+          <w:b/>
+          <w:bCs/>
+          <w:sz w:val="24"/>
+          <w:szCs w:val="24"/>
+        </w:rPr>
+        <w:t xml:space="preserve"> </w:t>
+      </w:r>
+      <w:hyperlink r:id="rId21" w:history="1">
+        <w:r>
+          <w:rPr>
+            <w:rStyle w:val="Hyperlink"/>
+          </w:rPr>
+          <w:t>sesemeseeds/cfl-automation (github.com)</w:t>
+        </w:r>
+      </w:hyperlink>
+      <w:r>
+        <w:t xml:space="preserve"> (code is also included within .zip folder)</w:t>
       </w:r>
     </w:p>
     <w:sectPr>
@@ -4357,46 +4346,22 @@
   </w:num>
   <w:num w:numId="2" w16cid:durableId="171072676">
     <w:abstractNumId w:val="2"/>
-    <w:lvlOverride w:ilvl="1">
-      <w:lvl w:ilvl="1">
-        <w:numFmt w:val="lowerLetter"/>
-        <w:lvlText w:val="%2."/>
-        <w:lvlJc w:val="left"/>
-      </w:lvl>
-    </w:lvlOverride>
+    <w:lvlOverride w:ilvl="0"/>
   </w:num>
   <w:num w:numId="3" w16cid:durableId="171072676">
     <w:abstractNumId w:val="2"/>
-    <w:lvlOverride w:ilvl="1">
-      <w:lvl w:ilvl="1">
-        <w:numFmt w:val="lowerLetter"/>
-        <w:lvlText w:val="%2."/>
-        <w:lvlJc w:val="left"/>
-      </w:lvl>
-    </w:lvlOverride>
+    <w:lvlOverride w:ilvl="0"/>
   </w:num>
   <w:num w:numId="4" w16cid:durableId="171072676">
     <w:abstractNumId w:val="2"/>
-    <w:lvlOverride w:ilvl="1">
-      <w:lvl w:ilvl="1">
-        <w:numFmt w:val="lowerLetter"/>
-        <w:lvlText w:val="%2."/>
-        <w:lvlJc w:val="left"/>
-      </w:lvl>
-    </w:lvlOverride>
+    <w:lvlOverride w:ilvl="0"/>
   </w:num>
   <w:num w:numId="5" w16cid:durableId="553585110">
     <w:abstractNumId w:val="1"/>
   </w:num>
   <w:num w:numId="6" w16cid:durableId="9140323">
     <w:abstractNumId w:val="1"/>
-    <w:lvlOverride w:ilvl="1">
-      <w:lvl w:ilvl="1">
-        <w:numFmt w:val="lowerLetter"/>
-        <w:lvlText w:val="%2."/>
-        <w:lvlJc w:val="left"/>
-      </w:lvl>
-    </w:lvlOverride>
+    <w:lvlOverride w:ilvl="0"/>
   </w:num>
   <w:num w:numId="7" w16cid:durableId="9140323">
     <w:abstractNumId w:val="1"/>
@@ -4407,13 +4372,7 @@
         <w:lvlJc w:val="left"/>
       </w:lvl>
     </w:lvlOverride>
-    <w:lvlOverride w:ilvl="2">
-      <w:lvl w:ilvl="2">
-        <w:numFmt w:val="lowerRoman"/>
-        <w:lvlText w:val="%3."/>
-        <w:lvlJc w:val="right"/>
-      </w:lvl>
-    </w:lvlOverride>
+    <w:lvlOverride w:ilvl="0"/>
   </w:num>
   <w:num w:numId="8" w16cid:durableId="25718593">
     <w:abstractNumId w:val="7"/>

</xml_diff>